<commit_message>
Especificação de Caso de Uso Editar Usuário
Especificação de Caso de Uso Editar Usuário
</commit_message>
<xml_diff>
--- a/Especificação caso de uso Editar Usuário.docx
+++ b/Especificação caso de uso Editar Usuário.docx
@@ -1571,7 +1571,27 @@
           <w:szCs w:val="20"/>
           <w:lang w:eastAsia="ar-SA"/>
         </w:rPr>
-        <w:t>ema deseja visualizar algum usuário, cadastrar, editar ou remover o mesmo.</w:t>
+        <w:t xml:space="preserve">ema deseja </w:t>
+      </w:r>
+      <w:r>
+        <w:rPr>
+          <w:rFonts w:ascii="Arial" w:hAnsi="Arial" w:cs="Arial"/>
+          <w:noProof/>
+          <w:sz w:val="20"/>
+          <w:szCs w:val="20"/>
+          <w:lang w:eastAsia="ar-SA"/>
+        </w:rPr>
+        <w:t xml:space="preserve">efetivar uma alteração no cadastro de um </w:t>
+      </w:r>
+      <w:r>
+        <w:rPr>
+          <w:rFonts w:ascii="Arial" w:hAnsi="Arial" w:cs="Arial"/>
+          <w:noProof/>
+          <w:sz w:val="20"/>
+          <w:szCs w:val="20"/>
+          <w:lang w:eastAsia="ar-SA"/>
+        </w:rPr>
+        <w:t>usuário.</w:t>
       </w:r>
     </w:p>
     <w:p>
@@ -2191,19 +2211,7 @@
         <w:pStyle w:val="Corpodetexto"/>
       </w:pPr>
       <w:r>
-        <w:t xml:space="preserve">Se no passo </w:t>
-      </w:r>
-      <w:r>
-        <w:t>4</w:t>
-      </w:r>
-      <w:r>
-        <w:t xml:space="preserve"> o sistema verifica que o </w:t>
-      </w:r>
-      <w:r>
-        <w:t>usuário não é cadastrado</w:t>
-      </w:r>
-      <w:r>
-        <w:t>:</w:t>
+        <w:t>Se no passo 4 o sistema verifica que o usuário não é cadastrado:</w:t>
       </w:r>
     </w:p>
     <w:p>
@@ -2806,41 +2814,6 @@
     <w:p>
       <w:pPr>
         <w:pStyle w:val="Corpodetexto"/>
-        <w:numPr>
-          <w:ilvl w:val="0"/>
-          <w:numId w:val="3"/>
-        </w:numPr>
-        <w:tabs>
-          <w:tab w:val="clear" w:pos="1134"/>
-          <w:tab w:val="num" w:pos="960"/>
-        </w:tabs>
-        <w:ind w:left="960" w:hanging="251"/>
-      </w:pPr>
-      <w:r>
-        <w:t>Gerar Relatórios</w:t>
-      </w:r>
-    </w:p>
-    <w:p>
-      <w:pPr>
-        <w:pStyle w:val="Corpodetexto"/>
-        <w:numPr>
-          <w:ilvl w:val="0"/>
-          <w:numId w:val="3"/>
-        </w:numPr>
-        <w:tabs>
-          <w:tab w:val="clear" w:pos="1134"/>
-          <w:tab w:val="num" w:pos="960"/>
-        </w:tabs>
-        <w:ind w:left="960" w:hanging="251"/>
-      </w:pPr>
-      <w:r>
-        <w:lastRenderedPageBreak/>
-        <w:t>Cadastrar Usuário</w:t>
-      </w:r>
-    </w:p>
-    <w:p>
-      <w:pPr>
-        <w:pStyle w:val="Corpodetexto"/>
         <w:ind w:left="0"/>
       </w:pPr>
     </w:p>
@@ -2853,6 +2826,7 @@
       <w:bookmarkStart w:id="14" w:name="_Toc142361010"/>
       <w:bookmarkStart w:id="15" w:name="_Toc69236616"/>
       <w:r>
+        <w:lastRenderedPageBreak/>
         <w:t>Pontos de Extensão</w:t>
       </w:r>
       <w:bookmarkEnd w:id="13"/>
@@ -3147,43 +3121,7 @@
                 <w:color w:val="0000FF"/>
                 <w:sz w:val="20"/>
               </w:rPr>
-              <w:t>&lt;</w:t>
-            </w:r>
-            <w:proofErr w:type="spellStart"/>
-            <w:r>
-              <w:rPr>
-                <w:rFonts w:ascii="Arial" w:hAnsi="Arial" w:cs="Arial"/>
-                <w:color w:val="0000FF"/>
-                <w:sz w:val="20"/>
-              </w:rPr>
-              <w:t>dd</w:t>
-            </w:r>
-            <w:proofErr w:type="spellEnd"/>
-            <w:r>
-              <w:rPr>
-                <w:rFonts w:ascii="Arial" w:hAnsi="Arial" w:cs="Arial"/>
-                <w:color w:val="0000FF"/>
-                <w:sz w:val="20"/>
-              </w:rPr>
-              <w:t>/mm/</w:t>
-            </w:r>
-            <w:proofErr w:type="spellStart"/>
-            <w:r>
-              <w:rPr>
-                <w:rFonts w:ascii="Arial" w:hAnsi="Arial" w:cs="Arial"/>
-                <w:color w:val="0000FF"/>
-                <w:sz w:val="20"/>
-              </w:rPr>
-              <w:t>aaaa</w:t>
-            </w:r>
-            <w:proofErr w:type="spellEnd"/>
-            <w:r>
-              <w:rPr>
-                <w:rFonts w:ascii="Arial" w:hAnsi="Arial" w:cs="Arial"/>
-                <w:color w:val="0000FF"/>
-                <w:sz w:val="20"/>
-              </w:rPr>
-              <w:t>&gt;</w:t>
+              <w:t>&lt;dd/mm/aaaa&gt;</w:t>
             </w:r>
           </w:p>
         </w:tc>
@@ -3251,43 +3189,7 @@
                 <w:color w:val="0000FF"/>
                 <w:sz w:val="20"/>
               </w:rPr>
-              <w:t>&lt;</w:t>
-            </w:r>
-            <w:proofErr w:type="spellStart"/>
-            <w:r>
-              <w:rPr>
-                <w:rFonts w:ascii="Arial" w:hAnsi="Arial" w:cs="Arial"/>
-                <w:color w:val="0000FF"/>
-                <w:sz w:val="20"/>
-              </w:rPr>
-              <w:t>dd</w:t>
-            </w:r>
-            <w:proofErr w:type="spellEnd"/>
-            <w:r>
-              <w:rPr>
-                <w:rFonts w:ascii="Arial" w:hAnsi="Arial" w:cs="Arial"/>
-                <w:color w:val="0000FF"/>
-                <w:sz w:val="20"/>
-              </w:rPr>
-              <w:t>/mm/</w:t>
-            </w:r>
-            <w:proofErr w:type="spellStart"/>
-            <w:r>
-              <w:rPr>
-                <w:rFonts w:ascii="Arial" w:hAnsi="Arial" w:cs="Arial"/>
-                <w:color w:val="0000FF"/>
-                <w:sz w:val="20"/>
-              </w:rPr>
-              <w:t>aaaa</w:t>
-            </w:r>
-            <w:proofErr w:type="spellEnd"/>
-            <w:r>
-              <w:rPr>
-                <w:rFonts w:ascii="Arial" w:hAnsi="Arial" w:cs="Arial"/>
-                <w:color w:val="0000FF"/>
-                <w:sz w:val="20"/>
-              </w:rPr>
-              <w:t>&gt;</w:t>
+              <w:t>&lt;dd/mm/aaaa&gt;</w:t>
             </w:r>
           </w:p>
         </w:tc>
@@ -3426,15 +3328,7 @@
             <w:jc w:val="right"/>
           </w:pPr>
           <w:r>
-            <w:t xml:space="preserve">Versão do </w:t>
-          </w:r>
-          <w:proofErr w:type="spellStart"/>
-          <w:r>
-            <w:t>template</w:t>
-          </w:r>
-          <w:proofErr w:type="spellEnd"/>
-          <w:r>
-            <w:t xml:space="preserve">: 1.1 </w:t>
+            <w:t xml:space="preserve">Versão do template: 1.1 </w:t>
           </w:r>
         </w:p>
       </w:tc>

</xml_diff>